<commit_message>
Updated to make sure files still worked on current VS
</commit_message>
<xml_diff>
--- a/Computer Science -NEA.docx
+++ b/Computer Science -NEA.docx
@@ -1,6 +1,6 @@
 
 <file path=word/document.xml><?xml version="1.0" encoding="utf-8"?>
-<w:document xmlns:wpc="http://schemas.microsoft.com/office/word/2010/wordprocessingCanvas" xmlns:cx="http://schemas.microsoft.com/office/drawing/2014/chartex" xmlns:cx1="http://schemas.microsoft.com/office/drawing/2015/9/8/chartex" xmlns:cx2="http://schemas.microsoft.com/office/drawing/2015/10/21/chartex" xmlns:cx3="http://schemas.microsoft.com/office/drawing/2016/5/9/chartex" xmlns:cx4="http://schemas.microsoft.com/office/drawing/2016/5/10/chartex" xmlns:cx5="http://schemas.microsoft.com/office/drawing/2016/5/11/chartex" xmlns:cx6="http://schemas.microsoft.com/office/drawing/2016/5/12/chartex" xmlns:cx7="http://schemas.microsoft.com/office/drawing/2016/5/13/chartex" xmlns:cx8="http://schemas.microsoft.com/office/drawing/2016/5/14/chartex" xmlns:mc="http://schemas.openxmlformats.org/markup-compatibility/2006" xmlns:aink="http://schemas.microsoft.com/office/drawing/2016/ink" xmlns:am3d="http://schemas.microsoft.com/office/drawing/2017/model3d" xmlns:o="urn:schemas-microsoft-com:office:office" xmlns:r="http://schemas.openxmlformats.org/officeDocument/2006/relationships" xmlns:m="http://schemas.openxmlformats.org/officeDocument/2006/math" xmlns:v="urn:schemas-microsoft-com:vml" xmlns:wp14="http://schemas.microsoft.com/office/word/2010/wordprocessingDrawing" xmlns:wp="http://schemas.openxmlformats.org/drawingml/2006/wordprocessingDrawing" xmlns:w10="urn:schemas-microsoft-com:office:word" xmlns:w="http://schemas.openxmlformats.org/wordprocessingml/2006/main" xmlns:w14="http://schemas.microsoft.com/office/word/2010/wordml" xmlns:w15="http://schemas.microsoft.com/office/word/2012/wordml" xmlns:w16cex="http://schemas.microsoft.com/office/word/2018/wordml/cex" xmlns:w16cid="http://schemas.microsoft.com/office/word/2016/wordml/cid" xmlns:w16="http://schemas.microsoft.com/office/word/2018/wordml" xmlns:w16se="http://schemas.microsoft.com/office/word/2015/wordml/symex" xmlns:wpg="http://schemas.microsoft.com/office/word/2010/wordprocessingGroup" xmlns:wpi="http://schemas.microsoft.com/office/word/2010/wordprocessingInk" xmlns:wne="http://schemas.microsoft.com/office/word/2006/wordml" xmlns:wps="http://schemas.microsoft.com/office/word/2010/wordprocessingShape" mc:Ignorable="w14 w15 w16se w16cid w16 w16cex wp14">
+<w:document xmlns:wpc="http://schemas.microsoft.com/office/word/2010/wordprocessingCanvas" xmlns:cx="http://schemas.microsoft.com/office/drawing/2014/chartex" xmlns:cx1="http://schemas.microsoft.com/office/drawing/2015/9/8/chartex" xmlns:cx2="http://schemas.microsoft.com/office/drawing/2015/10/21/chartex" xmlns:cx3="http://schemas.microsoft.com/office/drawing/2016/5/9/chartex" xmlns:cx4="http://schemas.microsoft.com/office/drawing/2016/5/10/chartex" xmlns:cx5="http://schemas.microsoft.com/office/drawing/2016/5/11/chartex" xmlns:cx6="http://schemas.microsoft.com/office/drawing/2016/5/12/chartex" xmlns:cx7="http://schemas.microsoft.com/office/drawing/2016/5/13/chartex" xmlns:cx8="http://schemas.microsoft.com/office/drawing/2016/5/14/chartex" xmlns:mc="http://schemas.openxmlformats.org/markup-compatibility/2006" xmlns:aink="http://schemas.microsoft.com/office/drawing/2016/ink" xmlns:am3d="http://schemas.microsoft.com/office/drawing/2017/model3d" xmlns:o="urn:schemas-microsoft-com:office:office" xmlns:r="http://schemas.openxmlformats.org/officeDocument/2006/relationships" xmlns:m="http://schemas.openxmlformats.org/officeDocument/2006/math" xmlns:v="urn:schemas-microsoft-com:vml" xmlns:wp14="http://schemas.microsoft.com/office/word/2010/wordprocessingDrawing" xmlns:wp="http://schemas.openxmlformats.org/drawingml/2006/wordprocessingDrawing" xmlns:w10="urn:schemas-microsoft-com:office:word" xmlns:w="http://schemas.openxmlformats.org/wordprocessingml/2006/main" xmlns:w14="http://schemas.microsoft.com/office/word/2010/wordml" xmlns:w15="http://schemas.microsoft.com/office/word/2012/wordml" xmlns:w16cex="http://schemas.microsoft.com/office/word/2018/wordml/cex" xmlns:w16cid="http://schemas.microsoft.com/office/word/2016/wordml/cid" xmlns:w16="http://schemas.microsoft.com/office/word/2018/wordml" xmlns:w16sdtdh="http://schemas.microsoft.com/office/word/2020/wordml/sdtdatahash" xmlns:w16se="http://schemas.microsoft.com/office/word/2015/wordml/symex" xmlns:wpg="http://schemas.microsoft.com/office/word/2010/wordprocessingGroup" xmlns:wpi="http://schemas.microsoft.com/office/word/2010/wordprocessingInk" xmlns:wne="http://schemas.microsoft.com/office/word/2006/wordml" xmlns:wps="http://schemas.microsoft.com/office/word/2010/wordprocessingShape" mc:Ignorable="w14 w15 w16se w16cid w16 w16cex w16sdtdh wp14">
   <w:body>
     <w:p>
       <w:pPr>
@@ -501,54 +501,11 @@
     </w:p>
     <w:p>
       <w:pPr>
-        <w:jc w:val="center"/>
-        <w:rPr>
-          <w:sz w:val="40"/>
-          <w:u w:val="single"/>
-        </w:rPr>
-      </w:pPr>
-    </w:p>
-    <w:p>
-      <w:pPr>
-        <w:jc w:val="center"/>
-        <w:rPr>
-          <w:sz w:val="40"/>
-          <w:u w:val="single"/>
-        </w:rPr>
-      </w:pPr>
-      <w:r>
-        <w:rPr>
-          <w:sz w:val="40"/>
-          <w:u w:val="single"/>
-        </w:rPr>
-        <w:lastRenderedPageBreak/>
-        <w:t xml:space="preserve">Development </w:t>
-      </w:r>
-    </w:p>
-    <w:p>
-      <w:pPr>
-        <w:jc w:val="center"/>
-        <w:rPr>
-          <w:sz w:val="40"/>
-          <w:u w:val="single"/>
-        </w:rPr>
-      </w:pPr>
-    </w:p>
-    <w:p>
-      <w:pPr>
-        <w:jc w:val="center"/>
-        <w:rPr>
-          <w:sz w:val="40"/>
-          <w:u w:val="single"/>
-        </w:rPr>
-      </w:pPr>
-      <w:r>
-        <w:rPr>
-          <w:sz w:val="40"/>
-          <w:u w:val="single"/>
-        </w:rPr>
-        <w:t>Testing &amp; evaluation</w:t>
-      </w:r>
+        <w:rPr>
+          <w:sz w:val="40"/>
+          <w:u w:val="single"/>
+        </w:rPr>
+      </w:pPr>
     </w:p>
     <w:sectPr>
       <w:headerReference w:type="even" r:id="rId8"/>
@@ -567,7 +524,7 @@
 </file>
 
 <file path=word/endnotes.xml><?xml version="1.0" encoding="utf-8"?>
-<w:endnotes xmlns:wpc="http://schemas.microsoft.com/office/word/2010/wordprocessingCanvas" xmlns:cx="http://schemas.microsoft.com/office/drawing/2014/chartex" xmlns:cx1="http://schemas.microsoft.com/office/drawing/2015/9/8/chartex" xmlns:cx2="http://schemas.microsoft.com/office/drawing/2015/10/21/chartex" xmlns:cx3="http://schemas.microsoft.com/office/drawing/2016/5/9/chartex" xmlns:cx4="http://schemas.microsoft.com/office/drawing/2016/5/10/chartex" xmlns:cx5="http://schemas.microsoft.com/office/drawing/2016/5/11/chartex" xmlns:cx6="http://schemas.microsoft.com/office/drawing/2016/5/12/chartex" xmlns:cx7="http://schemas.microsoft.com/office/drawing/2016/5/13/chartex" xmlns:cx8="http://schemas.microsoft.com/office/drawing/2016/5/14/chartex" xmlns:mc="http://schemas.openxmlformats.org/markup-compatibility/2006" xmlns:aink="http://schemas.microsoft.com/office/drawing/2016/ink" xmlns:am3d="http://schemas.microsoft.com/office/drawing/2017/model3d" xmlns:o="urn:schemas-microsoft-com:office:office" xmlns:r="http://schemas.openxmlformats.org/officeDocument/2006/relationships" xmlns:m="http://schemas.openxmlformats.org/officeDocument/2006/math" xmlns:v="urn:schemas-microsoft-com:vml" xmlns:wp14="http://schemas.microsoft.com/office/word/2010/wordprocessingDrawing" xmlns:wp="http://schemas.openxmlformats.org/drawingml/2006/wordprocessingDrawing" xmlns:w10="urn:schemas-microsoft-com:office:word" xmlns:w="http://schemas.openxmlformats.org/wordprocessingml/2006/main" xmlns:w14="http://schemas.microsoft.com/office/word/2010/wordml" xmlns:w15="http://schemas.microsoft.com/office/word/2012/wordml" xmlns:w16cex="http://schemas.microsoft.com/office/word/2018/wordml/cex" xmlns:w16cid="http://schemas.microsoft.com/office/word/2016/wordml/cid" xmlns:w16="http://schemas.microsoft.com/office/word/2018/wordml" xmlns:w16se="http://schemas.microsoft.com/office/word/2015/wordml/symex" xmlns:wpg="http://schemas.microsoft.com/office/word/2010/wordprocessingGroup" xmlns:wpi="http://schemas.microsoft.com/office/word/2010/wordprocessingInk" xmlns:wne="http://schemas.microsoft.com/office/word/2006/wordml" xmlns:wps="http://schemas.microsoft.com/office/word/2010/wordprocessingShape" mc:Ignorable="w14 w15 w16se w16cid w16 w16cex wp14">
+<w:endnotes xmlns:wpc="http://schemas.microsoft.com/office/word/2010/wordprocessingCanvas" xmlns:cx="http://schemas.microsoft.com/office/drawing/2014/chartex" xmlns:cx1="http://schemas.microsoft.com/office/drawing/2015/9/8/chartex" xmlns:cx2="http://schemas.microsoft.com/office/drawing/2015/10/21/chartex" xmlns:cx3="http://schemas.microsoft.com/office/drawing/2016/5/9/chartex" xmlns:cx4="http://schemas.microsoft.com/office/drawing/2016/5/10/chartex" xmlns:cx5="http://schemas.microsoft.com/office/drawing/2016/5/11/chartex" xmlns:cx6="http://schemas.microsoft.com/office/drawing/2016/5/12/chartex" xmlns:cx7="http://schemas.microsoft.com/office/drawing/2016/5/13/chartex" xmlns:cx8="http://schemas.microsoft.com/office/drawing/2016/5/14/chartex" xmlns:mc="http://schemas.openxmlformats.org/markup-compatibility/2006" xmlns:aink="http://schemas.microsoft.com/office/drawing/2016/ink" xmlns:am3d="http://schemas.microsoft.com/office/drawing/2017/model3d" xmlns:o="urn:schemas-microsoft-com:office:office" xmlns:r="http://schemas.openxmlformats.org/officeDocument/2006/relationships" xmlns:m="http://schemas.openxmlformats.org/officeDocument/2006/math" xmlns:v="urn:schemas-microsoft-com:vml" xmlns:wp14="http://schemas.microsoft.com/office/word/2010/wordprocessingDrawing" xmlns:wp="http://schemas.openxmlformats.org/drawingml/2006/wordprocessingDrawing" xmlns:w10="urn:schemas-microsoft-com:office:word" xmlns:w="http://schemas.openxmlformats.org/wordprocessingml/2006/main" xmlns:w14="http://schemas.microsoft.com/office/word/2010/wordml" xmlns:w15="http://schemas.microsoft.com/office/word/2012/wordml" xmlns:w16cex="http://schemas.microsoft.com/office/word/2018/wordml/cex" xmlns:w16cid="http://schemas.microsoft.com/office/word/2016/wordml/cid" xmlns:w16="http://schemas.microsoft.com/office/word/2018/wordml" xmlns:w16sdtdh="http://schemas.microsoft.com/office/word/2020/wordml/sdtdatahash" xmlns:w16se="http://schemas.microsoft.com/office/word/2015/wordml/symex" xmlns:wpg="http://schemas.microsoft.com/office/word/2010/wordprocessingGroup" xmlns:wpi="http://schemas.microsoft.com/office/word/2010/wordprocessingInk" xmlns:wne="http://schemas.microsoft.com/office/word/2006/wordml" xmlns:wps="http://schemas.microsoft.com/office/word/2010/wordprocessingShape" mc:Ignorable="w14 w15 w16se w16cid w16 w16cex w16sdtdh wp14">
   <w:endnote w:type="separator" w:id="-1">
     <w:p>
       <w:pPr>
@@ -592,7 +549,7 @@
 </file>
 
 <file path=word/footer1.xml><?xml version="1.0" encoding="utf-8"?>
-<w:ftr xmlns:wpc="http://schemas.microsoft.com/office/word/2010/wordprocessingCanvas" xmlns:cx="http://schemas.microsoft.com/office/drawing/2014/chartex" xmlns:cx1="http://schemas.microsoft.com/office/drawing/2015/9/8/chartex" xmlns:cx2="http://schemas.microsoft.com/office/drawing/2015/10/21/chartex" xmlns:cx3="http://schemas.microsoft.com/office/drawing/2016/5/9/chartex" xmlns:cx4="http://schemas.microsoft.com/office/drawing/2016/5/10/chartex" xmlns:cx5="http://schemas.microsoft.com/office/drawing/2016/5/11/chartex" xmlns:cx6="http://schemas.microsoft.com/office/drawing/2016/5/12/chartex" xmlns:cx7="http://schemas.microsoft.com/office/drawing/2016/5/13/chartex" xmlns:cx8="http://schemas.microsoft.com/office/drawing/2016/5/14/chartex" xmlns:mc="http://schemas.openxmlformats.org/markup-compatibility/2006" xmlns:aink="http://schemas.microsoft.com/office/drawing/2016/ink" xmlns:am3d="http://schemas.microsoft.com/office/drawing/2017/model3d" xmlns:o="urn:schemas-microsoft-com:office:office" xmlns:r="http://schemas.openxmlformats.org/officeDocument/2006/relationships" xmlns:m="http://schemas.openxmlformats.org/officeDocument/2006/math" xmlns:v="urn:schemas-microsoft-com:vml" xmlns:wp14="http://schemas.microsoft.com/office/word/2010/wordprocessingDrawing" xmlns:wp="http://schemas.openxmlformats.org/drawingml/2006/wordprocessingDrawing" xmlns:w10="urn:schemas-microsoft-com:office:word" xmlns:w="http://schemas.openxmlformats.org/wordprocessingml/2006/main" xmlns:w14="http://schemas.microsoft.com/office/word/2010/wordml" xmlns:w15="http://schemas.microsoft.com/office/word/2012/wordml" xmlns:w16cex="http://schemas.microsoft.com/office/word/2018/wordml/cex" xmlns:w16cid="http://schemas.microsoft.com/office/word/2016/wordml/cid" xmlns:w16="http://schemas.microsoft.com/office/word/2018/wordml" xmlns:w16se="http://schemas.microsoft.com/office/word/2015/wordml/symex" xmlns:wpg="http://schemas.microsoft.com/office/word/2010/wordprocessingGroup" xmlns:wpi="http://schemas.microsoft.com/office/word/2010/wordprocessingInk" xmlns:wne="http://schemas.microsoft.com/office/word/2006/wordml" xmlns:wps="http://schemas.microsoft.com/office/word/2010/wordprocessingShape" mc:Ignorable="w14 w15 w16se w16cid w16 w16cex wp14">
+<w:ftr xmlns:wpc="http://schemas.microsoft.com/office/word/2010/wordprocessingCanvas" xmlns:cx="http://schemas.microsoft.com/office/drawing/2014/chartex" xmlns:cx1="http://schemas.microsoft.com/office/drawing/2015/9/8/chartex" xmlns:cx2="http://schemas.microsoft.com/office/drawing/2015/10/21/chartex" xmlns:cx3="http://schemas.microsoft.com/office/drawing/2016/5/9/chartex" xmlns:cx4="http://schemas.microsoft.com/office/drawing/2016/5/10/chartex" xmlns:cx5="http://schemas.microsoft.com/office/drawing/2016/5/11/chartex" xmlns:cx6="http://schemas.microsoft.com/office/drawing/2016/5/12/chartex" xmlns:cx7="http://schemas.microsoft.com/office/drawing/2016/5/13/chartex" xmlns:cx8="http://schemas.microsoft.com/office/drawing/2016/5/14/chartex" xmlns:mc="http://schemas.openxmlformats.org/markup-compatibility/2006" xmlns:aink="http://schemas.microsoft.com/office/drawing/2016/ink" xmlns:am3d="http://schemas.microsoft.com/office/drawing/2017/model3d" xmlns:o="urn:schemas-microsoft-com:office:office" xmlns:r="http://schemas.openxmlformats.org/officeDocument/2006/relationships" xmlns:m="http://schemas.openxmlformats.org/officeDocument/2006/math" xmlns:v="urn:schemas-microsoft-com:vml" xmlns:wp14="http://schemas.microsoft.com/office/word/2010/wordprocessingDrawing" xmlns:wp="http://schemas.openxmlformats.org/drawingml/2006/wordprocessingDrawing" xmlns:w10="urn:schemas-microsoft-com:office:word" xmlns:w="http://schemas.openxmlformats.org/wordprocessingml/2006/main" xmlns:w14="http://schemas.microsoft.com/office/word/2010/wordml" xmlns:w15="http://schemas.microsoft.com/office/word/2012/wordml" xmlns:w16cex="http://schemas.microsoft.com/office/word/2018/wordml/cex" xmlns:w16cid="http://schemas.microsoft.com/office/word/2016/wordml/cid" xmlns:w16="http://schemas.microsoft.com/office/word/2018/wordml" xmlns:w16sdtdh="http://schemas.microsoft.com/office/word/2020/wordml/sdtdatahash" xmlns:w16se="http://schemas.microsoft.com/office/word/2015/wordml/symex" xmlns:wpg="http://schemas.microsoft.com/office/word/2010/wordprocessingGroup" xmlns:wpi="http://schemas.microsoft.com/office/word/2010/wordprocessingInk" xmlns:wne="http://schemas.microsoft.com/office/word/2006/wordml" xmlns:wps="http://schemas.microsoft.com/office/word/2010/wordprocessingShape" mc:Ignorable="w14 w15 w16se w16cid w16 w16cex w16sdtdh wp14">
   <w:p>
     <w:pPr>
       <w:pStyle w:val="Footer"/>
@@ -602,7 +559,7 @@
 </file>
 
 <file path=word/footer2.xml><?xml version="1.0" encoding="utf-8"?>
-<w:ftr xmlns:wpc="http://schemas.microsoft.com/office/word/2010/wordprocessingCanvas" xmlns:cx="http://schemas.microsoft.com/office/drawing/2014/chartex" xmlns:cx1="http://schemas.microsoft.com/office/drawing/2015/9/8/chartex" xmlns:cx2="http://schemas.microsoft.com/office/drawing/2015/10/21/chartex" xmlns:cx3="http://schemas.microsoft.com/office/drawing/2016/5/9/chartex" xmlns:cx4="http://schemas.microsoft.com/office/drawing/2016/5/10/chartex" xmlns:cx5="http://schemas.microsoft.com/office/drawing/2016/5/11/chartex" xmlns:cx6="http://schemas.microsoft.com/office/drawing/2016/5/12/chartex" xmlns:cx7="http://schemas.microsoft.com/office/drawing/2016/5/13/chartex" xmlns:cx8="http://schemas.microsoft.com/office/drawing/2016/5/14/chartex" xmlns:mc="http://schemas.openxmlformats.org/markup-compatibility/2006" xmlns:aink="http://schemas.microsoft.com/office/drawing/2016/ink" xmlns:am3d="http://schemas.microsoft.com/office/drawing/2017/model3d" xmlns:o="urn:schemas-microsoft-com:office:office" xmlns:r="http://schemas.openxmlformats.org/officeDocument/2006/relationships" xmlns:m="http://schemas.openxmlformats.org/officeDocument/2006/math" xmlns:v="urn:schemas-microsoft-com:vml" xmlns:wp14="http://schemas.microsoft.com/office/word/2010/wordprocessingDrawing" xmlns:wp="http://schemas.openxmlformats.org/drawingml/2006/wordprocessingDrawing" xmlns:w10="urn:schemas-microsoft-com:office:word" xmlns:w="http://schemas.openxmlformats.org/wordprocessingml/2006/main" xmlns:w14="http://schemas.microsoft.com/office/word/2010/wordml" xmlns:w15="http://schemas.microsoft.com/office/word/2012/wordml" xmlns:w16cex="http://schemas.microsoft.com/office/word/2018/wordml/cex" xmlns:w16cid="http://schemas.microsoft.com/office/word/2016/wordml/cid" xmlns:w16="http://schemas.microsoft.com/office/word/2018/wordml" xmlns:w16se="http://schemas.microsoft.com/office/word/2015/wordml/symex" xmlns:wpg="http://schemas.microsoft.com/office/word/2010/wordprocessingGroup" xmlns:wpi="http://schemas.microsoft.com/office/word/2010/wordprocessingInk" xmlns:wne="http://schemas.microsoft.com/office/word/2006/wordml" xmlns:wps="http://schemas.microsoft.com/office/word/2010/wordprocessingShape" mc:Ignorable="w14 w15 w16se w16cid w16 w16cex wp14">
+<w:ftr xmlns:wpc="http://schemas.microsoft.com/office/word/2010/wordprocessingCanvas" xmlns:cx="http://schemas.microsoft.com/office/drawing/2014/chartex" xmlns:cx1="http://schemas.microsoft.com/office/drawing/2015/9/8/chartex" xmlns:cx2="http://schemas.microsoft.com/office/drawing/2015/10/21/chartex" xmlns:cx3="http://schemas.microsoft.com/office/drawing/2016/5/9/chartex" xmlns:cx4="http://schemas.microsoft.com/office/drawing/2016/5/10/chartex" xmlns:cx5="http://schemas.microsoft.com/office/drawing/2016/5/11/chartex" xmlns:cx6="http://schemas.microsoft.com/office/drawing/2016/5/12/chartex" xmlns:cx7="http://schemas.microsoft.com/office/drawing/2016/5/13/chartex" xmlns:cx8="http://schemas.microsoft.com/office/drawing/2016/5/14/chartex" xmlns:mc="http://schemas.openxmlformats.org/markup-compatibility/2006" xmlns:aink="http://schemas.microsoft.com/office/drawing/2016/ink" xmlns:am3d="http://schemas.microsoft.com/office/drawing/2017/model3d" xmlns:o="urn:schemas-microsoft-com:office:office" xmlns:r="http://schemas.openxmlformats.org/officeDocument/2006/relationships" xmlns:m="http://schemas.openxmlformats.org/officeDocument/2006/math" xmlns:v="urn:schemas-microsoft-com:vml" xmlns:wp14="http://schemas.microsoft.com/office/word/2010/wordprocessingDrawing" xmlns:wp="http://schemas.openxmlformats.org/drawingml/2006/wordprocessingDrawing" xmlns:w10="urn:schemas-microsoft-com:office:word" xmlns:w="http://schemas.openxmlformats.org/wordprocessingml/2006/main" xmlns:w14="http://schemas.microsoft.com/office/word/2010/wordml" xmlns:w15="http://schemas.microsoft.com/office/word/2012/wordml" xmlns:w16cex="http://schemas.microsoft.com/office/word/2018/wordml/cex" xmlns:w16cid="http://schemas.microsoft.com/office/word/2016/wordml/cid" xmlns:w16="http://schemas.microsoft.com/office/word/2018/wordml" xmlns:w16sdtdh="http://schemas.microsoft.com/office/word/2020/wordml/sdtdatahash" xmlns:w16se="http://schemas.microsoft.com/office/word/2015/wordml/symex" xmlns:wpg="http://schemas.microsoft.com/office/word/2010/wordprocessingGroup" xmlns:wpi="http://schemas.microsoft.com/office/word/2010/wordprocessingInk" xmlns:wne="http://schemas.microsoft.com/office/word/2006/wordml" xmlns:wps="http://schemas.microsoft.com/office/word/2010/wordprocessingShape" mc:Ignorable="w14 w15 w16se w16cid w16 w16cex w16sdtdh wp14">
   <w:p>
     <w:pPr>
       <w:pStyle w:val="Footer"/>
@@ -621,7 +578,7 @@
 </file>
 
 <file path=word/footer3.xml><?xml version="1.0" encoding="utf-8"?>
-<w:ftr xmlns:wpc="http://schemas.microsoft.com/office/word/2010/wordprocessingCanvas" xmlns:cx="http://schemas.microsoft.com/office/drawing/2014/chartex" xmlns:cx1="http://schemas.microsoft.com/office/drawing/2015/9/8/chartex" xmlns:cx2="http://schemas.microsoft.com/office/drawing/2015/10/21/chartex" xmlns:cx3="http://schemas.microsoft.com/office/drawing/2016/5/9/chartex" xmlns:cx4="http://schemas.microsoft.com/office/drawing/2016/5/10/chartex" xmlns:cx5="http://schemas.microsoft.com/office/drawing/2016/5/11/chartex" xmlns:cx6="http://schemas.microsoft.com/office/drawing/2016/5/12/chartex" xmlns:cx7="http://schemas.microsoft.com/office/drawing/2016/5/13/chartex" xmlns:cx8="http://schemas.microsoft.com/office/drawing/2016/5/14/chartex" xmlns:mc="http://schemas.openxmlformats.org/markup-compatibility/2006" xmlns:aink="http://schemas.microsoft.com/office/drawing/2016/ink" xmlns:am3d="http://schemas.microsoft.com/office/drawing/2017/model3d" xmlns:o="urn:schemas-microsoft-com:office:office" xmlns:r="http://schemas.openxmlformats.org/officeDocument/2006/relationships" xmlns:m="http://schemas.openxmlformats.org/officeDocument/2006/math" xmlns:v="urn:schemas-microsoft-com:vml" xmlns:wp14="http://schemas.microsoft.com/office/word/2010/wordprocessingDrawing" xmlns:wp="http://schemas.openxmlformats.org/drawingml/2006/wordprocessingDrawing" xmlns:w10="urn:schemas-microsoft-com:office:word" xmlns:w="http://schemas.openxmlformats.org/wordprocessingml/2006/main" xmlns:w14="http://schemas.microsoft.com/office/word/2010/wordml" xmlns:w15="http://schemas.microsoft.com/office/word/2012/wordml" xmlns:w16cex="http://schemas.microsoft.com/office/word/2018/wordml/cex" xmlns:w16cid="http://schemas.microsoft.com/office/word/2016/wordml/cid" xmlns:w16="http://schemas.microsoft.com/office/word/2018/wordml" xmlns:w16se="http://schemas.microsoft.com/office/word/2015/wordml/symex" xmlns:wpg="http://schemas.microsoft.com/office/word/2010/wordprocessingGroup" xmlns:wpi="http://schemas.microsoft.com/office/word/2010/wordprocessingInk" xmlns:wne="http://schemas.microsoft.com/office/word/2006/wordml" xmlns:wps="http://schemas.microsoft.com/office/word/2010/wordprocessingShape" mc:Ignorable="w14 w15 w16se w16cid w16 w16cex wp14">
+<w:ftr xmlns:wpc="http://schemas.microsoft.com/office/word/2010/wordprocessingCanvas" xmlns:cx="http://schemas.microsoft.com/office/drawing/2014/chartex" xmlns:cx1="http://schemas.microsoft.com/office/drawing/2015/9/8/chartex" xmlns:cx2="http://schemas.microsoft.com/office/drawing/2015/10/21/chartex" xmlns:cx3="http://schemas.microsoft.com/office/drawing/2016/5/9/chartex" xmlns:cx4="http://schemas.microsoft.com/office/drawing/2016/5/10/chartex" xmlns:cx5="http://schemas.microsoft.com/office/drawing/2016/5/11/chartex" xmlns:cx6="http://schemas.microsoft.com/office/drawing/2016/5/12/chartex" xmlns:cx7="http://schemas.microsoft.com/office/drawing/2016/5/13/chartex" xmlns:cx8="http://schemas.microsoft.com/office/drawing/2016/5/14/chartex" xmlns:mc="http://schemas.openxmlformats.org/markup-compatibility/2006" xmlns:aink="http://schemas.microsoft.com/office/drawing/2016/ink" xmlns:am3d="http://schemas.microsoft.com/office/drawing/2017/model3d" xmlns:o="urn:schemas-microsoft-com:office:office" xmlns:r="http://schemas.openxmlformats.org/officeDocument/2006/relationships" xmlns:m="http://schemas.openxmlformats.org/officeDocument/2006/math" xmlns:v="urn:schemas-microsoft-com:vml" xmlns:wp14="http://schemas.microsoft.com/office/word/2010/wordprocessingDrawing" xmlns:wp="http://schemas.openxmlformats.org/drawingml/2006/wordprocessingDrawing" xmlns:w10="urn:schemas-microsoft-com:office:word" xmlns:w="http://schemas.openxmlformats.org/wordprocessingml/2006/main" xmlns:w14="http://schemas.microsoft.com/office/word/2010/wordml" xmlns:w15="http://schemas.microsoft.com/office/word/2012/wordml" xmlns:w16cex="http://schemas.microsoft.com/office/word/2018/wordml/cex" xmlns:w16cid="http://schemas.microsoft.com/office/word/2016/wordml/cid" xmlns:w16="http://schemas.microsoft.com/office/word/2018/wordml" xmlns:w16sdtdh="http://schemas.microsoft.com/office/word/2020/wordml/sdtdatahash" xmlns:w16se="http://schemas.microsoft.com/office/word/2015/wordml/symex" xmlns:wpg="http://schemas.microsoft.com/office/word/2010/wordprocessingGroup" xmlns:wpi="http://schemas.microsoft.com/office/word/2010/wordprocessingInk" xmlns:wne="http://schemas.microsoft.com/office/word/2006/wordml" xmlns:wps="http://schemas.microsoft.com/office/word/2010/wordprocessingShape" mc:Ignorable="w14 w15 w16se w16cid w16 w16cex w16sdtdh wp14">
   <w:p>
     <w:pPr>
       <w:pStyle w:val="Footer"/>
@@ -631,7 +588,7 @@
 </file>
 
 <file path=word/footnotes.xml><?xml version="1.0" encoding="utf-8"?>
-<w:footnotes xmlns:wpc="http://schemas.microsoft.com/office/word/2010/wordprocessingCanvas" xmlns:cx="http://schemas.microsoft.com/office/drawing/2014/chartex" xmlns:cx1="http://schemas.microsoft.com/office/drawing/2015/9/8/chartex" xmlns:cx2="http://schemas.microsoft.com/office/drawing/2015/10/21/chartex" xmlns:cx3="http://schemas.microsoft.com/office/drawing/2016/5/9/chartex" xmlns:cx4="http://schemas.microsoft.com/office/drawing/2016/5/10/chartex" xmlns:cx5="http://schemas.microsoft.com/office/drawing/2016/5/11/chartex" xmlns:cx6="http://schemas.microsoft.com/office/drawing/2016/5/12/chartex" xmlns:cx7="http://schemas.microsoft.com/office/drawing/2016/5/13/chartex" xmlns:cx8="http://schemas.microsoft.com/office/drawing/2016/5/14/chartex" xmlns:mc="http://schemas.openxmlformats.org/markup-compatibility/2006" xmlns:aink="http://schemas.microsoft.com/office/drawing/2016/ink" xmlns:am3d="http://schemas.microsoft.com/office/drawing/2017/model3d" xmlns:o="urn:schemas-microsoft-com:office:office" xmlns:r="http://schemas.openxmlformats.org/officeDocument/2006/relationships" xmlns:m="http://schemas.openxmlformats.org/officeDocument/2006/math" xmlns:v="urn:schemas-microsoft-com:vml" xmlns:wp14="http://schemas.microsoft.com/office/word/2010/wordprocessingDrawing" xmlns:wp="http://schemas.openxmlformats.org/drawingml/2006/wordprocessingDrawing" xmlns:w10="urn:schemas-microsoft-com:office:word" xmlns:w="http://schemas.openxmlformats.org/wordprocessingml/2006/main" xmlns:w14="http://schemas.microsoft.com/office/word/2010/wordml" xmlns:w15="http://schemas.microsoft.com/office/word/2012/wordml" xmlns:w16cex="http://schemas.microsoft.com/office/word/2018/wordml/cex" xmlns:w16cid="http://schemas.microsoft.com/office/word/2016/wordml/cid" xmlns:w16="http://schemas.microsoft.com/office/word/2018/wordml" xmlns:w16se="http://schemas.microsoft.com/office/word/2015/wordml/symex" xmlns:wpg="http://schemas.microsoft.com/office/word/2010/wordprocessingGroup" xmlns:wpi="http://schemas.microsoft.com/office/word/2010/wordprocessingInk" xmlns:wne="http://schemas.microsoft.com/office/word/2006/wordml" xmlns:wps="http://schemas.microsoft.com/office/word/2010/wordprocessingShape" mc:Ignorable="w14 w15 w16se w16cid w16 w16cex wp14">
+<w:footnotes xmlns:wpc="http://schemas.microsoft.com/office/word/2010/wordprocessingCanvas" xmlns:cx="http://schemas.microsoft.com/office/drawing/2014/chartex" xmlns:cx1="http://schemas.microsoft.com/office/drawing/2015/9/8/chartex" xmlns:cx2="http://schemas.microsoft.com/office/drawing/2015/10/21/chartex" xmlns:cx3="http://schemas.microsoft.com/office/drawing/2016/5/9/chartex" xmlns:cx4="http://schemas.microsoft.com/office/drawing/2016/5/10/chartex" xmlns:cx5="http://schemas.microsoft.com/office/drawing/2016/5/11/chartex" xmlns:cx6="http://schemas.microsoft.com/office/drawing/2016/5/12/chartex" xmlns:cx7="http://schemas.microsoft.com/office/drawing/2016/5/13/chartex" xmlns:cx8="http://schemas.microsoft.com/office/drawing/2016/5/14/chartex" xmlns:mc="http://schemas.openxmlformats.org/markup-compatibility/2006" xmlns:aink="http://schemas.microsoft.com/office/drawing/2016/ink" xmlns:am3d="http://schemas.microsoft.com/office/drawing/2017/model3d" xmlns:o="urn:schemas-microsoft-com:office:office" xmlns:r="http://schemas.openxmlformats.org/officeDocument/2006/relationships" xmlns:m="http://schemas.openxmlformats.org/officeDocument/2006/math" xmlns:v="urn:schemas-microsoft-com:vml" xmlns:wp14="http://schemas.microsoft.com/office/word/2010/wordprocessingDrawing" xmlns:wp="http://schemas.openxmlformats.org/drawingml/2006/wordprocessingDrawing" xmlns:w10="urn:schemas-microsoft-com:office:word" xmlns:w="http://schemas.openxmlformats.org/wordprocessingml/2006/main" xmlns:w14="http://schemas.microsoft.com/office/word/2010/wordml" xmlns:w15="http://schemas.microsoft.com/office/word/2012/wordml" xmlns:w16cex="http://schemas.microsoft.com/office/word/2018/wordml/cex" xmlns:w16cid="http://schemas.microsoft.com/office/word/2016/wordml/cid" xmlns:w16="http://schemas.microsoft.com/office/word/2018/wordml" xmlns:w16sdtdh="http://schemas.microsoft.com/office/word/2020/wordml/sdtdatahash" xmlns:w16se="http://schemas.microsoft.com/office/word/2015/wordml/symex" xmlns:wpg="http://schemas.microsoft.com/office/word/2010/wordprocessingGroup" xmlns:wpi="http://schemas.microsoft.com/office/word/2010/wordprocessingInk" xmlns:wne="http://schemas.microsoft.com/office/word/2006/wordml" xmlns:wps="http://schemas.microsoft.com/office/word/2010/wordprocessingShape" mc:Ignorable="w14 w15 w16se w16cid w16 w16cex w16sdtdh wp14">
   <w:footnote w:type="separator" w:id="-1">
     <w:p>
       <w:pPr>
@@ -656,7 +613,7 @@
 </file>
 
 <file path=word/header1.xml><?xml version="1.0" encoding="utf-8"?>
-<w:hdr xmlns:wpc="http://schemas.microsoft.com/office/word/2010/wordprocessingCanvas" xmlns:cx="http://schemas.microsoft.com/office/drawing/2014/chartex" xmlns:cx1="http://schemas.microsoft.com/office/drawing/2015/9/8/chartex" xmlns:cx2="http://schemas.microsoft.com/office/drawing/2015/10/21/chartex" xmlns:cx3="http://schemas.microsoft.com/office/drawing/2016/5/9/chartex" xmlns:cx4="http://schemas.microsoft.com/office/drawing/2016/5/10/chartex" xmlns:cx5="http://schemas.microsoft.com/office/drawing/2016/5/11/chartex" xmlns:cx6="http://schemas.microsoft.com/office/drawing/2016/5/12/chartex" xmlns:cx7="http://schemas.microsoft.com/office/drawing/2016/5/13/chartex" xmlns:cx8="http://schemas.microsoft.com/office/drawing/2016/5/14/chartex" xmlns:mc="http://schemas.openxmlformats.org/markup-compatibility/2006" xmlns:aink="http://schemas.microsoft.com/office/drawing/2016/ink" xmlns:am3d="http://schemas.microsoft.com/office/drawing/2017/model3d" xmlns:o="urn:schemas-microsoft-com:office:office" xmlns:r="http://schemas.openxmlformats.org/officeDocument/2006/relationships" xmlns:m="http://schemas.openxmlformats.org/officeDocument/2006/math" xmlns:v="urn:schemas-microsoft-com:vml" xmlns:wp14="http://schemas.microsoft.com/office/word/2010/wordprocessingDrawing" xmlns:wp="http://schemas.openxmlformats.org/drawingml/2006/wordprocessingDrawing" xmlns:w10="urn:schemas-microsoft-com:office:word" xmlns:w="http://schemas.openxmlformats.org/wordprocessingml/2006/main" xmlns:w14="http://schemas.microsoft.com/office/word/2010/wordml" xmlns:w15="http://schemas.microsoft.com/office/word/2012/wordml" xmlns:w16cex="http://schemas.microsoft.com/office/word/2018/wordml/cex" xmlns:w16cid="http://schemas.microsoft.com/office/word/2016/wordml/cid" xmlns:w16="http://schemas.microsoft.com/office/word/2018/wordml" xmlns:w16se="http://schemas.microsoft.com/office/word/2015/wordml/symex" xmlns:wpg="http://schemas.microsoft.com/office/word/2010/wordprocessingGroup" xmlns:wpi="http://schemas.microsoft.com/office/word/2010/wordprocessingInk" xmlns:wne="http://schemas.microsoft.com/office/word/2006/wordml" xmlns:wps="http://schemas.microsoft.com/office/word/2010/wordprocessingShape" mc:Ignorable="w14 w15 w16se w16cid w16 w16cex wp14">
+<w:hdr xmlns:wpc="http://schemas.microsoft.com/office/word/2010/wordprocessingCanvas" xmlns:cx="http://schemas.microsoft.com/office/drawing/2014/chartex" xmlns:cx1="http://schemas.microsoft.com/office/drawing/2015/9/8/chartex" xmlns:cx2="http://schemas.microsoft.com/office/drawing/2015/10/21/chartex" xmlns:cx3="http://schemas.microsoft.com/office/drawing/2016/5/9/chartex" xmlns:cx4="http://schemas.microsoft.com/office/drawing/2016/5/10/chartex" xmlns:cx5="http://schemas.microsoft.com/office/drawing/2016/5/11/chartex" xmlns:cx6="http://schemas.microsoft.com/office/drawing/2016/5/12/chartex" xmlns:cx7="http://schemas.microsoft.com/office/drawing/2016/5/13/chartex" xmlns:cx8="http://schemas.microsoft.com/office/drawing/2016/5/14/chartex" xmlns:mc="http://schemas.openxmlformats.org/markup-compatibility/2006" xmlns:aink="http://schemas.microsoft.com/office/drawing/2016/ink" xmlns:am3d="http://schemas.microsoft.com/office/drawing/2017/model3d" xmlns:o="urn:schemas-microsoft-com:office:office" xmlns:r="http://schemas.openxmlformats.org/officeDocument/2006/relationships" xmlns:m="http://schemas.openxmlformats.org/officeDocument/2006/math" xmlns:v="urn:schemas-microsoft-com:vml" xmlns:wp14="http://schemas.microsoft.com/office/word/2010/wordprocessingDrawing" xmlns:wp="http://schemas.openxmlformats.org/drawingml/2006/wordprocessingDrawing" xmlns:w10="urn:schemas-microsoft-com:office:word" xmlns:w="http://schemas.openxmlformats.org/wordprocessingml/2006/main" xmlns:w14="http://schemas.microsoft.com/office/word/2010/wordml" xmlns:w15="http://schemas.microsoft.com/office/word/2012/wordml" xmlns:w16cex="http://schemas.microsoft.com/office/word/2018/wordml/cex" xmlns:w16cid="http://schemas.microsoft.com/office/word/2016/wordml/cid" xmlns:w16="http://schemas.microsoft.com/office/word/2018/wordml" xmlns:w16sdtdh="http://schemas.microsoft.com/office/word/2020/wordml/sdtdatahash" xmlns:w16se="http://schemas.microsoft.com/office/word/2015/wordml/symex" xmlns:wpg="http://schemas.microsoft.com/office/word/2010/wordprocessingGroup" xmlns:wpi="http://schemas.microsoft.com/office/word/2010/wordprocessingInk" xmlns:wne="http://schemas.microsoft.com/office/word/2006/wordml" xmlns:wps="http://schemas.microsoft.com/office/word/2010/wordprocessingShape" mc:Ignorable="w14 w15 w16se w16cid w16 w16cex w16sdtdh wp14">
   <w:p>
     <w:pPr>
       <w:pStyle w:val="Header"/>
@@ -666,7 +623,7 @@
 </file>
 
 <file path=word/header2.xml><?xml version="1.0" encoding="utf-8"?>
-<w:hdr xmlns:wpc="http://schemas.microsoft.com/office/word/2010/wordprocessingCanvas" xmlns:cx="http://schemas.microsoft.com/office/drawing/2014/chartex" xmlns:cx1="http://schemas.microsoft.com/office/drawing/2015/9/8/chartex" xmlns:cx2="http://schemas.microsoft.com/office/drawing/2015/10/21/chartex" xmlns:cx3="http://schemas.microsoft.com/office/drawing/2016/5/9/chartex" xmlns:cx4="http://schemas.microsoft.com/office/drawing/2016/5/10/chartex" xmlns:cx5="http://schemas.microsoft.com/office/drawing/2016/5/11/chartex" xmlns:cx6="http://schemas.microsoft.com/office/drawing/2016/5/12/chartex" xmlns:cx7="http://schemas.microsoft.com/office/drawing/2016/5/13/chartex" xmlns:cx8="http://schemas.microsoft.com/office/drawing/2016/5/14/chartex" xmlns:mc="http://schemas.openxmlformats.org/markup-compatibility/2006" xmlns:aink="http://schemas.microsoft.com/office/drawing/2016/ink" xmlns:am3d="http://schemas.microsoft.com/office/drawing/2017/model3d" xmlns:o="urn:schemas-microsoft-com:office:office" xmlns:r="http://schemas.openxmlformats.org/officeDocument/2006/relationships" xmlns:m="http://schemas.openxmlformats.org/officeDocument/2006/math" xmlns:v="urn:schemas-microsoft-com:vml" xmlns:wp14="http://schemas.microsoft.com/office/word/2010/wordprocessingDrawing" xmlns:wp="http://schemas.openxmlformats.org/drawingml/2006/wordprocessingDrawing" xmlns:w10="urn:schemas-microsoft-com:office:word" xmlns:w="http://schemas.openxmlformats.org/wordprocessingml/2006/main" xmlns:w14="http://schemas.microsoft.com/office/word/2010/wordml" xmlns:w15="http://schemas.microsoft.com/office/word/2012/wordml" xmlns:w16cex="http://schemas.microsoft.com/office/word/2018/wordml/cex" xmlns:w16cid="http://schemas.microsoft.com/office/word/2016/wordml/cid" xmlns:w16="http://schemas.microsoft.com/office/word/2018/wordml" xmlns:w16se="http://schemas.microsoft.com/office/word/2015/wordml/symex" xmlns:wpg="http://schemas.microsoft.com/office/word/2010/wordprocessingGroup" xmlns:wpi="http://schemas.microsoft.com/office/word/2010/wordprocessingInk" xmlns:wne="http://schemas.microsoft.com/office/word/2006/wordml" xmlns:wps="http://schemas.microsoft.com/office/word/2010/wordprocessingShape" mc:Ignorable="w14 w15 w16se w16cid w16 w16cex wp14">
+<w:hdr xmlns:wpc="http://schemas.microsoft.com/office/word/2010/wordprocessingCanvas" xmlns:cx="http://schemas.microsoft.com/office/drawing/2014/chartex" xmlns:cx1="http://schemas.microsoft.com/office/drawing/2015/9/8/chartex" xmlns:cx2="http://schemas.microsoft.com/office/drawing/2015/10/21/chartex" xmlns:cx3="http://schemas.microsoft.com/office/drawing/2016/5/9/chartex" xmlns:cx4="http://schemas.microsoft.com/office/drawing/2016/5/10/chartex" xmlns:cx5="http://schemas.microsoft.com/office/drawing/2016/5/11/chartex" xmlns:cx6="http://schemas.microsoft.com/office/drawing/2016/5/12/chartex" xmlns:cx7="http://schemas.microsoft.com/office/drawing/2016/5/13/chartex" xmlns:cx8="http://schemas.microsoft.com/office/drawing/2016/5/14/chartex" xmlns:mc="http://schemas.openxmlformats.org/markup-compatibility/2006" xmlns:aink="http://schemas.microsoft.com/office/drawing/2016/ink" xmlns:am3d="http://schemas.microsoft.com/office/drawing/2017/model3d" xmlns:o="urn:schemas-microsoft-com:office:office" xmlns:r="http://schemas.openxmlformats.org/officeDocument/2006/relationships" xmlns:m="http://schemas.openxmlformats.org/officeDocument/2006/math" xmlns:v="urn:schemas-microsoft-com:vml" xmlns:wp14="http://schemas.microsoft.com/office/word/2010/wordprocessingDrawing" xmlns:wp="http://schemas.openxmlformats.org/drawingml/2006/wordprocessingDrawing" xmlns:w10="urn:schemas-microsoft-com:office:word" xmlns:w="http://schemas.openxmlformats.org/wordprocessingml/2006/main" xmlns:w14="http://schemas.microsoft.com/office/word/2010/wordml" xmlns:w15="http://schemas.microsoft.com/office/word/2012/wordml" xmlns:w16cex="http://schemas.microsoft.com/office/word/2018/wordml/cex" xmlns:w16cid="http://schemas.microsoft.com/office/word/2016/wordml/cid" xmlns:w16="http://schemas.microsoft.com/office/word/2018/wordml" xmlns:w16sdtdh="http://schemas.microsoft.com/office/word/2020/wordml/sdtdatahash" xmlns:w16se="http://schemas.microsoft.com/office/word/2015/wordml/symex" xmlns:wpg="http://schemas.microsoft.com/office/word/2010/wordprocessingGroup" xmlns:wpi="http://schemas.microsoft.com/office/word/2010/wordprocessingInk" xmlns:wne="http://schemas.microsoft.com/office/word/2006/wordml" xmlns:wps="http://schemas.microsoft.com/office/word/2010/wordprocessingShape" mc:Ignorable="w14 w15 w16se w16cid w16 w16cex w16sdtdh wp14">
   <w:p>
     <w:pPr>
       <w:pStyle w:val="Header"/>
@@ -679,6 +636,7 @@
           <w:docPartUnique/>
         </w:docPartObj>
       </w:sdtPr>
+      <w:sdtEndPr/>
       <w:sdtContent>
         <w:r>
           <w:rPr>
@@ -709,7 +667,7 @@
               </v:handles>
               <o:lock v:ext="edit" text="t" shapetype="t"/>
             </v:shapetype>
-            <v:shape id="PowerPlusWaterMarkObject357732486" o:spid="_x0000_s2049" type="#_x0000_t136" style="position:absolute;margin-left:0;margin-top:0;width:494.9pt;height:164.95pt;rotation:315;z-index:-251657216;mso-position-horizontal:center;mso-position-horizontal-relative:margin;mso-position-vertical:center;mso-position-vertical-relative:margin" o:allowincell="f" fillcolor="silver" stroked="f">
+            <v:shape id="PowerPlusWaterMarkObject357732486" o:spid="_x0000_s2049" type="#_x0000_t136" style="position:absolute;margin-left:0;margin-top:0;width:494.9pt;height:164.95pt;rotation:315;z-index:-251658752;mso-position-horizontal:center;mso-position-horizontal-relative:margin;mso-position-vertical:center;mso-position-vertical-relative:margin" o:allowincell="f" fillcolor="silver" stroked="f">
               <v:fill opacity=".5"/>
               <v:textpath style="font-family:&quot;Calibri&quot;;font-size:1pt" string="DO NOT COPY"/>
               <w10:wrap anchorx="margin" anchory="margin"/>
@@ -737,7 +695,7 @@
 </file>
 
 <file path=word/header3.xml><?xml version="1.0" encoding="utf-8"?>
-<w:hdr xmlns:wpc="http://schemas.microsoft.com/office/word/2010/wordprocessingCanvas" xmlns:cx="http://schemas.microsoft.com/office/drawing/2014/chartex" xmlns:cx1="http://schemas.microsoft.com/office/drawing/2015/9/8/chartex" xmlns:cx2="http://schemas.microsoft.com/office/drawing/2015/10/21/chartex" xmlns:cx3="http://schemas.microsoft.com/office/drawing/2016/5/9/chartex" xmlns:cx4="http://schemas.microsoft.com/office/drawing/2016/5/10/chartex" xmlns:cx5="http://schemas.microsoft.com/office/drawing/2016/5/11/chartex" xmlns:cx6="http://schemas.microsoft.com/office/drawing/2016/5/12/chartex" xmlns:cx7="http://schemas.microsoft.com/office/drawing/2016/5/13/chartex" xmlns:cx8="http://schemas.microsoft.com/office/drawing/2016/5/14/chartex" xmlns:mc="http://schemas.openxmlformats.org/markup-compatibility/2006" xmlns:aink="http://schemas.microsoft.com/office/drawing/2016/ink" xmlns:am3d="http://schemas.microsoft.com/office/drawing/2017/model3d" xmlns:o="urn:schemas-microsoft-com:office:office" xmlns:r="http://schemas.openxmlformats.org/officeDocument/2006/relationships" xmlns:m="http://schemas.openxmlformats.org/officeDocument/2006/math" xmlns:v="urn:schemas-microsoft-com:vml" xmlns:wp14="http://schemas.microsoft.com/office/word/2010/wordprocessingDrawing" xmlns:wp="http://schemas.openxmlformats.org/drawingml/2006/wordprocessingDrawing" xmlns:w10="urn:schemas-microsoft-com:office:word" xmlns:w="http://schemas.openxmlformats.org/wordprocessingml/2006/main" xmlns:w14="http://schemas.microsoft.com/office/word/2010/wordml" xmlns:w15="http://schemas.microsoft.com/office/word/2012/wordml" xmlns:w16cex="http://schemas.microsoft.com/office/word/2018/wordml/cex" xmlns:w16cid="http://schemas.microsoft.com/office/word/2016/wordml/cid" xmlns:w16="http://schemas.microsoft.com/office/word/2018/wordml" xmlns:w16se="http://schemas.microsoft.com/office/word/2015/wordml/symex" xmlns:wpg="http://schemas.microsoft.com/office/word/2010/wordprocessingGroup" xmlns:wpi="http://schemas.microsoft.com/office/word/2010/wordprocessingInk" xmlns:wne="http://schemas.microsoft.com/office/word/2006/wordml" xmlns:wps="http://schemas.microsoft.com/office/word/2010/wordprocessingShape" mc:Ignorable="w14 w15 w16se w16cid w16 w16cex wp14">
+<w:hdr xmlns:wpc="http://schemas.microsoft.com/office/word/2010/wordprocessingCanvas" xmlns:cx="http://schemas.microsoft.com/office/drawing/2014/chartex" xmlns:cx1="http://schemas.microsoft.com/office/drawing/2015/9/8/chartex" xmlns:cx2="http://schemas.microsoft.com/office/drawing/2015/10/21/chartex" xmlns:cx3="http://schemas.microsoft.com/office/drawing/2016/5/9/chartex" xmlns:cx4="http://schemas.microsoft.com/office/drawing/2016/5/10/chartex" xmlns:cx5="http://schemas.microsoft.com/office/drawing/2016/5/11/chartex" xmlns:cx6="http://schemas.microsoft.com/office/drawing/2016/5/12/chartex" xmlns:cx7="http://schemas.microsoft.com/office/drawing/2016/5/13/chartex" xmlns:cx8="http://schemas.microsoft.com/office/drawing/2016/5/14/chartex" xmlns:mc="http://schemas.openxmlformats.org/markup-compatibility/2006" xmlns:aink="http://schemas.microsoft.com/office/drawing/2016/ink" xmlns:am3d="http://schemas.microsoft.com/office/drawing/2017/model3d" xmlns:o="urn:schemas-microsoft-com:office:office" xmlns:r="http://schemas.openxmlformats.org/officeDocument/2006/relationships" xmlns:m="http://schemas.openxmlformats.org/officeDocument/2006/math" xmlns:v="urn:schemas-microsoft-com:vml" xmlns:wp14="http://schemas.microsoft.com/office/word/2010/wordprocessingDrawing" xmlns:wp="http://schemas.openxmlformats.org/drawingml/2006/wordprocessingDrawing" xmlns:w10="urn:schemas-microsoft-com:office:word" xmlns:w="http://schemas.openxmlformats.org/wordprocessingml/2006/main" xmlns:w14="http://schemas.microsoft.com/office/word/2010/wordml" xmlns:w15="http://schemas.microsoft.com/office/word/2012/wordml" xmlns:w16cex="http://schemas.microsoft.com/office/word/2018/wordml/cex" xmlns:w16cid="http://schemas.microsoft.com/office/word/2016/wordml/cid" xmlns:w16="http://schemas.microsoft.com/office/word/2018/wordml" xmlns:w16sdtdh="http://schemas.microsoft.com/office/word/2020/wordml/sdtdatahash" xmlns:w16se="http://schemas.microsoft.com/office/word/2015/wordml/symex" xmlns:wpg="http://schemas.microsoft.com/office/word/2010/wordprocessingGroup" xmlns:wpi="http://schemas.microsoft.com/office/word/2010/wordprocessingInk" xmlns:wne="http://schemas.microsoft.com/office/word/2006/wordml" xmlns:wps="http://schemas.microsoft.com/office/word/2010/wordprocessingShape" mc:Ignorable="w14 w15 w16se w16cid w16 w16cex w16sdtdh wp14">
   <w:p>
     <w:pPr>
       <w:pStyle w:val="Header"/>
@@ -747,7 +705,7 @@
 </file>
 
 <file path=word/styles.xml><?xml version="1.0" encoding="utf-8"?>
-<w:styles xmlns:mc="http://schemas.openxmlformats.org/markup-compatibility/2006" xmlns:r="http://schemas.openxmlformats.org/officeDocument/2006/relationships" xmlns:w="http://schemas.openxmlformats.org/wordprocessingml/2006/main" xmlns:w14="http://schemas.microsoft.com/office/word/2010/wordml" xmlns:w15="http://schemas.microsoft.com/office/word/2012/wordml" xmlns:w16cex="http://schemas.microsoft.com/office/word/2018/wordml/cex" xmlns:w16cid="http://schemas.microsoft.com/office/word/2016/wordml/cid" xmlns:w16="http://schemas.microsoft.com/office/word/2018/wordml" xmlns:w16se="http://schemas.microsoft.com/office/word/2015/wordml/symex" mc:Ignorable="w14 w15 w16se w16cid w16 w16cex">
+<w:styles xmlns:mc="http://schemas.openxmlformats.org/markup-compatibility/2006" xmlns:r="http://schemas.openxmlformats.org/officeDocument/2006/relationships" xmlns:w="http://schemas.openxmlformats.org/wordprocessingml/2006/main" xmlns:w14="http://schemas.microsoft.com/office/word/2010/wordml" xmlns:w15="http://schemas.microsoft.com/office/word/2012/wordml" xmlns:w16cex="http://schemas.microsoft.com/office/word/2018/wordml/cex" xmlns:w16cid="http://schemas.microsoft.com/office/word/2016/wordml/cid" xmlns:w16="http://schemas.microsoft.com/office/word/2018/wordml" xmlns:w16sdtdh="http://schemas.microsoft.com/office/word/2020/wordml/sdtdatahash" xmlns:w16se="http://schemas.microsoft.com/office/word/2015/wordml/symex" mc:Ignorable="w14 w15 w16se w16cid w16 w16cex w16sdtdh">
   <w:docDefaults>
     <w:rPrDefault>
       <w:rPr>
@@ -869,6 +827,7 @@
     <w:lsdException w:name="HTML Sample" w:semiHidden="1" w:unhideWhenUsed="1"/>
     <w:lsdException w:name="HTML Typewriter" w:semiHidden="1" w:unhideWhenUsed="1"/>
     <w:lsdException w:name="HTML Variable" w:semiHidden="1" w:unhideWhenUsed="1"/>
+    <w:lsdException w:name="Normal Table" w:semiHidden="1" w:unhideWhenUsed="1"/>
     <w:lsdException w:name="annotation subject" w:semiHidden="1" w:unhideWhenUsed="1"/>
     <w:lsdException w:name="No List" w:semiHidden="1" w:unhideWhenUsed="1"/>
     <w:lsdException w:name="Outline List 1" w:semiHidden="1" w:unhideWhenUsed="1"/>
@@ -911,8 +870,11 @@
     <w:lsdException w:name="Table Contemporary" w:semiHidden="1" w:unhideWhenUsed="1"/>
     <w:lsdException w:name="Table Elegant" w:semiHidden="1" w:unhideWhenUsed="1"/>
     <w:lsdException w:name="Table Professional" w:semiHidden="1" w:unhideWhenUsed="1"/>
+    <w:lsdException w:name="Table Subtle 1" w:semiHidden="1" w:unhideWhenUsed="1"/>
     <w:lsdException w:name="Table Subtle 2" w:semiHidden="1" w:unhideWhenUsed="1"/>
     <w:lsdException w:name="Table Web 1" w:semiHidden="1" w:unhideWhenUsed="1"/>
+    <w:lsdException w:name="Table Web 2" w:semiHidden="1" w:unhideWhenUsed="1"/>
+    <w:lsdException w:name="Table Web 3" w:semiHidden="1" w:unhideWhenUsed="1"/>
     <w:lsdException w:name="Balloon Text" w:semiHidden="1" w:unhideWhenUsed="1"/>
     <w:lsdException w:name="Table Grid" w:uiPriority="39"/>
     <w:lsdException w:name="Table Theme" w:semiHidden="1" w:unhideWhenUsed="1"/>

</xml_diff>